<commit_message>
Update Dizionario Delle Associazioni.docx
modifiche minori su alcune parole e layout
</commit_message>
<xml_diff>
--- a/Dizionari/Dizionario Delle Associazioni.docx
+++ b/Dizionari/Dizionario Delle Associazioni.docx
@@ -34,23 +34,24 @@
           <w:insideH w:val="none" w:sz="0" w:space="0" w:color="auto"/>
           <w:insideV w:val="none" w:sz="0" w:space="0" w:color="auto"/>
         </w:tblBorders>
+        <w:tblLayout w:type="fixed"/>
         <w:tblCellMar>
-          <w:top w:w="28" w:type="dxa"/>
-          <w:left w:w="0" w:type="dxa"/>
-          <w:bottom w:w="28" w:type="dxa"/>
-          <w:right w:w="0" w:type="dxa"/>
+          <w:top w:w="57" w:type="dxa"/>
+          <w:left w:w="57" w:type="dxa"/>
+          <w:bottom w:w="57" w:type="dxa"/>
+          <w:right w:w="57" w:type="dxa"/>
         </w:tblCellMar>
         <w:tblLook w:val="04A0" w:firstRow="1" w:lastRow="0" w:firstColumn="1" w:lastColumn="0" w:noHBand="0" w:noVBand="1"/>
       </w:tblPr>
       <w:tblGrid>
-        <w:gridCol w:w="3366"/>
-        <w:gridCol w:w="3013"/>
-        <w:gridCol w:w="3259"/>
+        <w:gridCol w:w="3828"/>
+        <w:gridCol w:w="2882"/>
+        <w:gridCol w:w="3922"/>
       </w:tblGrid>
       <w:tr>
         <w:tc>
           <w:tcPr>
-            <w:tcW w:w="3366" w:type="dxa"/>
+            <w:tcW w:w="3828" w:type="dxa"/>
             <w:tcBorders>
               <w:top w:val="single" w:sz="12" w:space="0" w:color="auto"/>
               <w:left w:val="nil"/>
@@ -81,7 +82,7 @@
         </w:tc>
         <w:tc>
           <w:tcPr>
-            <w:tcW w:w="3013" w:type="dxa"/>
+            <w:tcW w:w="2882" w:type="dxa"/>
             <w:tcBorders>
               <w:top w:val="single" w:sz="12" w:space="0" w:color="auto"/>
               <w:left w:val="nil"/>
@@ -112,7 +113,7 @@
         </w:tc>
         <w:tc>
           <w:tcPr>
-            <w:tcW w:w="3259" w:type="dxa"/>
+            <w:tcW w:w="3922" w:type="dxa"/>
             <w:tcBorders>
               <w:top w:val="single" w:sz="12" w:space="0" w:color="auto"/>
               <w:left w:val="nil"/>
@@ -145,7 +146,7 @@
       <w:tr>
         <w:tc>
           <w:tcPr>
-            <w:tcW w:w="3366" w:type="dxa"/>
+            <w:tcW w:w="3828" w:type="dxa"/>
             <w:tcBorders>
               <w:top w:val="single" w:sz="4" w:space="0" w:color="auto"/>
               <w:left w:val="nil"/>
@@ -156,26 +157,27 @@
           </w:tcPr>
           <w:p>
             <w:pPr>
-              <w:rPr>
-                <w:rFonts w:ascii="Avenir Next LT Pro Light" w:hAnsi="Avenir Next LT Pro Light"/>
-                <w:sz w:val="24"/>
-                <w:szCs w:val="24"/>
-              </w:rPr>
-            </w:pPr>
-            <w:r>
-              <w:rPr>
-                <w:rFonts w:ascii="Avenir Next LT Pro Light" w:hAnsi="Avenir Next LT Pro Light"/>
-                <w:color w:val="000000" w:themeColor="text1"/>
-                <w:sz w:val="24"/>
-                <w:szCs w:val="24"/>
-              </w:rPr>
-              <w:t>Effettuazione_Valutazione</w:t>
+              <w:jc w:val="both"/>
+              <w:rPr>
+                <w:rFonts w:ascii="Avenir Next LT Pro Light" w:hAnsi="Avenir Next LT Pro Light"/>
+                <w:sz w:val="24"/>
+                <w:szCs w:val="24"/>
+              </w:rPr>
+            </w:pPr>
+            <w:r>
+              <w:rPr>
+                <w:rFonts w:ascii="Avenir Next LT Pro Light" w:hAnsi="Avenir Next LT Pro Light"/>
+                <w:color w:val="000000" w:themeColor="text1"/>
+                <w:sz w:val="24"/>
+                <w:szCs w:val="24"/>
+              </w:rPr>
+              <w:t>EffettuazioneValutazione</w:t>
             </w:r>
           </w:p>
         </w:tc>
         <w:tc>
           <w:tcPr>
-            <w:tcW w:w="3013" w:type="dxa"/>
+            <w:tcW w:w="2882" w:type="dxa"/>
             <w:tcBorders>
               <w:top w:val="single" w:sz="4" w:space="0" w:color="auto"/>
               <w:left w:val="nil"/>
@@ -186,6 +188,7 @@
           </w:tcPr>
           <w:p>
             <w:pPr>
+              <w:jc w:val="both"/>
               <w:rPr>
                 <w:rFonts w:ascii="Avenir Next LT Pro Light" w:hAnsi="Avenir Next LT Pro Light"/>
               </w:rPr>
@@ -221,7 +224,7 @@
         </w:tc>
         <w:tc>
           <w:tcPr>
-            <w:tcW w:w="3259" w:type="dxa"/>
+            <w:tcW w:w="3922" w:type="dxa"/>
             <w:tcBorders>
               <w:top w:val="single" w:sz="4" w:space="0" w:color="auto"/>
               <w:left w:val="nil"/>
@@ -232,43 +235,91 @@
           </w:tcPr>
           <w:p>
             <w:pPr>
-              <w:rPr>
-                <w:rFonts w:ascii="Avenir Next LT Pro Light" w:hAnsi="Avenir Next LT Pro Light"/>
-                <w:color w:val="000000" w:themeColor="text1"/>
-                <w:sz w:val="24"/>
-                <w:szCs w:val="24"/>
-              </w:rPr>
-            </w:pPr>
-            <w:r>
-              <w:rPr>
-                <w:rFonts w:ascii="Avenir Next LT Pro Light" w:hAnsi="Avenir Next LT Pro Light"/>
-                <w:b/>
-                <w:bCs/>
-                <w:color w:val="000000" w:themeColor="text1"/>
-                <w:sz w:val="24"/>
-                <w:szCs w:val="24"/>
-              </w:rPr>
-              <w:t xml:space="preserve">         </w:t>
-            </w:r>
-            <w:r>
-              <w:rPr>
-                <w:rFonts w:ascii="Avenir Next LT Pro Light" w:hAnsi="Avenir Next LT Pro Light"/>
-                <w:b/>
-                <w:bCs/>
-                <w:color w:val="000000" w:themeColor="text1"/>
-                <w:sz w:val="24"/>
-                <w:szCs w:val="24"/>
-              </w:rPr>
-              <w:t xml:space="preserve">Impiegato[1..*] </w:t>
-            </w:r>
-            <w:r>
-              <w:rPr>
-                <w:rFonts w:ascii="Avenir Next LT Pro Light" w:hAnsi="Avenir Next LT Pro Light"/>
-                <w:color w:val="000000" w:themeColor="text1"/>
-                <w:sz w:val="24"/>
-                <w:szCs w:val="24"/>
-              </w:rPr>
-              <w:t xml:space="preserve">ruolo ha: </w:t>
+              <w:jc w:val="both"/>
+              <w:rPr>
+                <w:rFonts w:ascii="Avenir Next LT Pro Light" w:hAnsi="Avenir Next LT Pro Light"/>
+                <w:color w:val="000000" w:themeColor="text1"/>
+                <w:sz w:val="24"/>
+                <w:szCs w:val="24"/>
+              </w:rPr>
+            </w:pPr>
+            <w:r>
+              <w:rPr>
+                <w:rFonts w:ascii="Avenir Next LT Pro Light" w:hAnsi="Avenir Next LT Pro Light"/>
+                <w:b/>
+                <w:bCs/>
+                <w:color w:val="000000" w:themeColor="text1"/>
+                <w:sz w:val="24"/>
+                <w:szCs w:val="24"/>
+              </w:rPr>
+              <w:t>Impiegato[1</w:t>
+            </w:r>
+            <w:r>
+              <w:rPr>
+                <w:rFonts w:ascii="Avenir Next LT Pro Light" w:hAnsi="Avenir Next LT Pro Light"/>
+                <w:b/>
+                <w:bCs/>
+                <w:color w:val="000000" w:themeColor="text1"/>
+                <w:sz w:val="24"/>
+                <w:szCs w:val="24"/>
+              </w:rPr>
+              <w:t>…</w:t>
+            </w:r>
+            <w:r>
+              <w:rPr>
+                <w:rFonts w:ascii="Avenir Next LT Pro Light" w:hAnsi="Avenir Next LT Pro Light"/>
+                <w:b/>
+                <w:bCs/>
+                <w:color w:val="000000" w:themeColor="text1"/>
+                <w:sz w:val="24"/>
+                <w:szCs w:val="24"/>
+              </w:rPr>
+              <w:t xml:space="preserve">*] </w:t>
+            </w:r>
+            <w:r>
+              <w:rPr>
+                <w:rFonts w:ascii="Avenir Next LT Pro Light" w:hAnsi="Avenir Next LT Pro Light"/>
+                <w:color w:val="000000" w:themeColor="text1"/>
+                <w:sz w:val="24"/>
+                <w:szCs w:val="24"/>
+              </w:rPr>
+              <w:t xml:space="preserve">ruolo </w:t>
+            </w:r>
+            <w:r>
+              <w:rPr>
+                <w:rFonts w:ascii="Avenir Next LT Pro Light" w:hAnsi="Avenir Next LT Pro Light"/>
+                <w:color w:val="000000" w:themeColor="text1"/>
+                <w:sz w:val="24"/>
+                <w:szCs w:val="24"/>
+              </w:rPr>
+              <w:t>“</w:t>
+            </w:r>
+            <w:r>
+              <w:rPr>
+                <w:rFonts w:ascii="Avenir Next LT Pro Light" w:hAnsi="Avenir Next LT Pro Light"/>
+                <w:color w:val="000000" w:themeColor="text1"/>
+                <w:sz w:val="24"/>
+                <w:szCs w:val="24"/>
+              </w:rPr>
+              <w:t>ha</w:t>
+            </w:r>
+            <w:r>
+              <w:rPr>
+                <w:rFonts w:ascii="Avenir Next LT Pro Light" w:hAnsi="Avenir Next LT Pro Light"/>
+                <w:color w:val="000000" w:themeColor="text1"/>
+                <w:sz w:val="24"/>
+                <w:szCs w:val="24"/>
+              </w:rPr>
+              <w:t>”</w:t>
+            </w:r>
+            <w:r>
+              <w:rPr>
+                <w:rFonts w:ascii="Avenir Next LT Pro Light" w:hAnsi="Avenir Next LT Pro Light"/>
+                <w:color w:val="000000" w:themeColor="text1"/>
+                <w:sz w:val="24"/>
+                <w:szCs w:val="24"/>
+              </w:rPr>
+              <w:t xml:space="preserve">: </w:t>
             </w:r>
             <w:r>
               <w:rPr>
@@ -291,29 +342,66 @@
           </w:p>
           <w:p>
             <w:pPr>
-              <w:rPr>
-                <w:rFonts w:ascii="Avenir Next LT Pro Light" w:hAnsi="Avenir Next LT Pro Light"/>
-              </w:rPr>
-            </w:pPr>
-            <w:r>
-              <w:rPr>
-                <w:rFonts w:ascii="Avenir Next LT Pro Light" w:hAnsi="Avenir Next LT Pro Light"/>
-                <w:b/>
-                <w:bCs/>
-                <w:color w:val="000000" w:themeColor="text1"/>
-                <w:sz w:val="24"/>
-                <w:szCs w:val="24"/>
-              </w:rPr>
-              <w:t xml:space="preserve">        Valutazione[1] </w:t>
-            </w:r>
-            <w:r>
-              <w:rPr>
-                <w:rFonts w:ascii="Avenir Next LT Pro Light" w:hAnsi="Avenir Next LT Pro Light"/>
-                <w:color w:val="000000" w:themeColor="text1"/>
-                <w:sz w:val="24"/>
-                <w:szCs w:val="24"/>
-              </w:rPr>
-              <w:t>ruolo riguarda: indica a quale impiegato  riguarda una valutazione</w:t>
+              <w:jc w:val="both"/>
+              <w:rPr>
+                <w:rFonts w:ascii="Avenir Next LT Pro Light" w:hAnsi="Avenir Next LT Pro Light"/>
+              </w:rPr>
+            </w:pPr>
+            <w:r>
+              <w:rPr>
+                <w:rFonts w:ascii="Avenir Next LT Pro Light" w:hAnsi="Avenir Next LT Pro Light"/>
+                <w:b/>
+                <w:bCs/>
+                <w:color w:val="000000" w:themeColor="text1"/>
+                <w:sz w:val="24"/>
+                <w:szCs w:val="24"/>
+              </w:rPr>
+              <w:t xml:space="preserve">Valutazione[1] </w:t>
+            </w:r>
+            <w:r>
+              <w:rPr>
+                <w:rFonts w:ascii="Avenir Next LT Pro Light" w:hAnsi="Avenir Next LT Pro Light"/>
+                <w:color w:val="000000" w:themeColor="text1"/>
+                <w:sz w:val="24"/>
+                <w:szCs w:val="24"/>
+              </w:rPr>
+              <w:t xml:space="preserve">ruolo </w:t>
+            </w:r>
+            <w:r>
+              <w:rPr>
+                <w:rFonts w:ascii="Avenir Next LT Pro Light" w:hAnsi="Avenir Next LT Pro Light"/>
+                <w:color w:val="000000" w:themeColor="text1"/>
+                <w:sz w:val="24"/>
+                <w:szCs w:val="24"/>
+              </w:rPr>
+              <w:t>“</w:t>
+            </w:r>
+            <w:r>
+              <w:rPr>
+                <w:rFonts w:ascii="Avenir Next LT Pro Light" w:hAnsi="Avenir Next LT Pro Light"/>
+                <w:color w:val="000000" w:themeColor="text1"/>
+                <w:sz w:val="24"/>
+                <w:szCs w:val="24"/>
+              </w:rPr>
+              <w:t>riguarda</w:t>
+            </w:r>
+            <w:r>
+              <w:rPr>
+                <w:rFonts w:ascii="Avenir Next LT Pro Light" w:hAnsi="Avenir Next LT Pro Light"/>
+                <w:color w:val="000000" w:themeColor="text1"/>
+                <w:sz w:val="24"/>
+                <w:szCs w:val="24"/>
+              </w:rPr>
+              <w:t>”</w:t>
+            </w:r>
+            <w:r>
+              <w:rPr>
+                <w:rFonts w:ascii="Avenir Next LT Pro Light" w:hAnsi="Avenir Next LT Pro Light"/>
+                <w:color w:val="000000" w:themeColor="text1"/>
+                <w:sz w:val="24"/>
+                <w:szCs w:val="24"/>
+              </w:rPr>
+              <w:t>: indica a quale impiegato  riguarda una valutazione</w:t>
             </w:r>
           </w:p>
           <w:p>
@@ -321,6 +409,7 @@
               <w:pStyle w:val="Paragrafoelenco"/>
               <w:spacing w:line="240" w:lineRule="auto"/>
               <w:ind w:left="414"/>
+              <w:jc w:val="both"/>
               <w:rPr>
                 <w:rFonts w:ascii="Avenir Next LT Pro Light" w:hAnsi="Avenir Next LT Pro Light"/>
               </w:rPr>
@@ -331,7 +420,7 @@
       <w:tr>
         <w:tc>
           <w:tcPr>
-            <w:tcW w:w="3366" w:type="dxa"/>
+            <w:tcW w:w="3828" w:type="dxa"/>
             <w:tcBorders>
               <w:top w:val="single" w:sz="4" w:space="0" w:color="auto"/>
               <w:left w:val="nil"/>
@@ -342,24 +431,34 @@
           </w:tcPr>
           <w:p>
             <w:pPr>
-              <w:rPr>
-                <w:rFonts w:ascii="Avenir Next LT Pro Light" w:hAnsi="Avenir Next LT Pro Light"/>
-              </w:rPr>
-            </w:pPr>
-            <w:r>
-              <w:rPr>
-                <w:rFonts w:ascii="Avenir Next LT Pro Light" w:hAnsi="Avenir Next LT Pro Light"/>
-                <w:color w:val="000000" w:themeColor="text1"/>
-                <w:sz w:val="24"/>
-                <w:szCs w:val="24"/>
-              </w:rPr>
-              <w:t>RECENSIONE_ProjectManager</w:t>
+              <w:jc w:val="both"/>
+              <w:rPr>
+                <w:rFonts w:ascii="Avenir Next LT Pro Light" w:hAnsi="Avenir Next LT Pro Light"/>
+              </w:rPr>
+            </w:pPr>
+            <w:r>
+              <w:rPr>
+                <w:rFonts w:ascii="Avenir Next LT Pro Light" w:hAnsi="Avenir Next LT Pro Light"/>
+                <w:color w:val="000000" w:themeColor="text1"/>
+                <w:sz w:val="24"/>
+                <w:szCs w:val="24"/>
+              </w:rPr>
+              <w:t>Recensione</w:t>
+            </w:r>
+            <w:r>
+              <w:rPr>
+                <w:rFonts w:ascii="Avenir Next LT Pro Light" w:hAnsi="Avenir Next LT Pro Light"/>
+                <w:color w:val="000000" w:themeColor="text1"/>
+                <w:sz w:val="24"/>
+                <w:szCs w:val="24"/>
+              </w:rPr>
+              <w:t>ProjectManager</w:t>
             </w:r>
           </w:p>
         </w:tc>
         <w:tc>
           <w:tcPr>
-            <w:tcW w:w="3013" w:type="dxa"/>
+            <w:tcW w:w="2882" w:type="dxa"/>
             <w:tcBorders>
               <w:top w:val="single" w:sz="4" w:space="0" w:color="auto"/>
               <w:left w:val="nil"/>
@@ -370,20 +469,21 @@
           </w:tcPr>
           <w:p>
             <w:pPr>
-              <w:rPr>
-                <w:rFonts w:ascii="Avenir Next LT Pro Light" w:hAnsi="Avenir Next LT Pro Light"/>
-                <w:sz w:val="24"/>
-                <w:szCs w:val="24"/>
-              </w:rPr>
-            </w:pPr>
-            <w:r>
-              <w:rPr>
-                <w:rFonts w:ascii="Avenir Next LT Pro Light" w:hAnsi="Avenir Next LT Pro Light"/>
-                <w:color w:val="000000" w:themeColor="text1"/>
-                <w:sz w:val="24"/>
-                <w:szCs w:val="24"/>
-              </w:rPr>
-              <w:t xml:space="preserve">   Esprime l’associazione</w:t>
+              <w:jc w:val="both"/>
+              <w:rPr>
+                <w:rFonts w:ascii="Avenir Next LT Pro Light" w:hAnsi="Avenir Next LT Pro Light"/>
+                <w:sz w:val="24"/>
+                <w:szCs w:val="24"/>
+              </w:rPr>
+            </w:pPr>
+            <w:r>
+              <w:rPr>
+                <w:rFonts w:ascii="Avenir Next LT Pro Light" w:hAnsi="Avenir Next LT Pro Light"/>
+                <w:color w:val="000000" w:themeColor="text1"/>
+                <w:sz w:val="24"/>
+                <w:szCs w:val="24"/>
+              </w:rPr>
+              <w:t>Esprime l’associazione</w:t>
             </w:r>
             <w:r>
               <w:rPr>
@@ -407,7 +507,7 @@
         </w:tc>
         <w:tc>
           <w:tcPr>
-            <w:tcW w:w="3259" w:type="dxa"/>
+            <w:tcW w:w="3922" w:type="dxa"/>
             <w:tcBorders>
               <w:top w:val="single" w:sz="4" w:space="0" w:color="auto"/>
               <w:left w:val="nil"/>
@@ -418,36 +518,96 @@
           </w:tcPr>
           <w:p>
             <w:pPr>
-              <w:rPr>
-                <w:rFonts w:ascii="Avenir Next LT Pro Light" w:hAnsi="Avenir Next LT Pro Light"/>
-                <w:color w:val="000000" w:themeColor="text1"/>
-                <w:sz w:val="24"/>
-                <w:szCs w:val="24"/>
-              </w:rPr>
-            </w:pPr>
-            <w:r>
-              <w:rPr>
-                <w:rFonts w:ascii="Avenir Next LT Pro Light" w:hAnsi="Avenir Next LT Pro Light"/>
-                <w:b/>
-                <w:bCs/>
-                <w:color w:val="000000" w:themeColor="text1"/>
-                <w:sz w:val="24"/>
-                <w:szCs w:val="24"/>
-              </w:rPr>
-              <w:t xml:space="preserve">Impiegato[1..*] </w:t>
-            </w:r>
-            <w:r>
-              <w:rPr>
-                <w:rFonts w:ascii="Avenir Next LT Pro Light" w:hAnsi="Avenir Next LT Pro Light"/>
-                <w:color w:val="000000" w:themeColor="text1"/>
-                <w:sz w:val="24"/>
-                <w:szCs w:val="24"/>
-              </w:rPr>
-              <w:t>ruolo fa: indica le valutazioni che fa un project manager</w:t>
-            </w:r>
-          </w:p>
-          <w:p>
-            <w:pPr>
+              <w:jc w:val="both"/>
+              <w:rPr>
+                <w:rFonts w:ascii="Avenir Next LT Pro Light" w:hAnsi="Avenir Next LT Pro Light"/>
+                <w:color w:val="000000" w:themeColor="text1"/>
+                <w:sz w:val="24"/>
+                <w:szCs w:val="24"/>
+              </w:rPr>
+            </w:pPr>
+            <w:r>
+              <w:rPr>
+                <w:rFonts w:ascii="Avenir Next LT Pro Light" w:hAnsi="Avenir Next LT Pro Light"/>
+                <w:b/>
+                <w:bCs/>
+                <w:color w:val="000000" w:themeColor="text1"/>
+                <w:sz w:val="24"/>
+                <w:szCs w:val="24"/>
+              </w:rPr>
+              <w:t>Impiegato[1</w:t>
+            </w:r>
+            <w:r>
+              <w:rPr>
+                <w:rFonts w:ascii="Avenir Next LT Pro Light" w:hAnsi="Avenir Next LT Pro Light"/>
+                <w:b/>
+                <w:bCs/>
+                <w:color w:val="000000" w:themeColor="text1"/>
+                <w:sz w:val="24"/>
+                <w:szCs w:val="24"/>
+              </w:rPr>
+              <w:t>…</w:t>
+            </w:r>
+            <w:r>
+              <w:rPr>
+                <w:rFonts w:ascii="Avenir Next LT Pro Light" w:hAnsi="Avenir Next LT Pro Light"/>
+                <w:b/>
+                <w:bCs/>
+                <w:color w:val="000000" w:themeColor="text1"/>
+                <w:sz w:val="24"/>
+                <w:szCs w:val="24"/>
+              </w:rPr>
+              <w:t xml:space="preserve">*] </w:t>
+            </w:r>
+            <w:r>
+              <w:rPr>
+                <w:rFonts w:ascii="Avenir Next LT Pro Light" w:hAnsi="Avenir Next LT Pro Light"/>
+                <w:color w:val="000000" w:themeColor="text1"/>
+                <w:sz w:val="24"/>
+                <w:szCs w:val="24"/>
+              </w:rPr>
+              <w:t xml:space="preserve">ruolo </w:t>
+            </w:r>
+            <w:r>
+              <w:rPr>
+                <w:rFonts w:ascii="Avenir Next LT Pro Light" w:hAnsi="Avenir Next LT Pro Light"/>
+                <w:color w:val="000000" w:themeColor="text1"/>
+                <w:sz w:val="24"/>
+                <w:szCs w:val="24"/>
+              </w:rPr>
+              <w:t>“</w:t>
+            </w:r>
+            <w:r>
+              <w:rPr>
+                <w:rFonts w:ascii="Avenir Next LT Pro Light" w:hAnsi="Avenir Next LT Pro Light"/>
+                <w:color w:val="000000" w:themeColor="text1"/>
+                <w:sz w:val="24"/>
+                <w:szCs w:val="24"/>
+              </w:rPr>
+              <w:t>fa</w:t>
+            </w:r>
+            <w:r>
+              <w:rPr>
+                <w:rFonts w:ascii="Avenir Next LT Pro Light" w:hAnsi="Avenir Next LT Pro Light"/>
+                <w:color w:val="000000" w:themeColor="text1"/>
+                <w:sz w:val="24"/>
+                <w:szCs w:val="24"/>
+              </w:rPr>
+              <w:t>”</w:t>
+            </w:r>
+            <w:r>
+              <w:rPr>
+                <w:rFonts w:ascii="Avenir Next LT Pro Light" w:hAnsi="Avenir Next LT Pro Light"/>
+                <w:color w:val="000000" w:themeColor="text1"/>
+                <w:sz w:val="24"/>
+                <w:szCs w:val="24"/>
+              </w:rPr>
+              <w:t>: indica le valutazioni che fa un project manager</w:t>
+            </w:r>
+          </w:p>
+          <w:p>
+            <w:pPr>
+              <w:jc w:val="both"/>
               <w:rPr>
                 <w:rFonts w:ascii="Avenir Next LT Pro Light" w:hAnsi="Avenir Next LT Pro Light"/>
               </w:rPr>
@@ -470,7 +630,43 @@
                 <w:sz w:val="24"/>
                 <w:szCs w:val="24"/>
               </w:rPr>
-              <w:t xml:space="preserve">ruolo viene effettuata: indica da quale project manager viene effettuata una valutazione </w:t>
+              <w:t xml:space="preserve">ruolo </w:t>
+            </w:r>
+            <w:r>
+              <w:rPr>
+                <w:rFonts w:ascii="Avenir Next LT Pro Light" w:hAnsi="Avenir Next LT Pro Light"/>
+                <w:color w:val="000000" w:themeColor="text1"/>
+                <w:sz w:val="24"/>
+                <w:szCs w:val="24"/>
+              </w:rPr>
+              <w:t>“</w:t>
+            </w:r>
+            <w:r>
+              <w:rPr>
+                <w:rFonts w:ascii="Avenir Next LT Pro Light" w:hAnsi="Avenir Next LT Pro Light"/>
+                <w:color w:val="000000" w:themeColor="text1"/>
+                <w:sz w:val="24"/>
+                <w:szCs w:val="24"/>
+              </w:rPr>
+              <w:t>viene effettuata</w:t>
+            </w:r>
+            <w:r>
+              <w:rPr>
+                <w:rFonts w:ascii="Avenir Next LT Pro Light" w:hAnsi="Avenir Next LT Pro Light"/>
+                <w:color w:val="000000" w:themeColor="text1"/>
+                <w:sz w:val="24"/>
+                <w:szCs w:val="24"/>
+              </w:rPr>
+              <w:t>”</w:t>
+            </w:r>
+            <w:r>
+              <w:rPr>
+                <w:rFonts w:ascii="Avenir Next LT Pro Light" w:hAnsi="Avenir Next LT Pro Light"/>
+                <w:color w:val="000000" w:themeColor="text1"/>
+                <w:sz w:val="24"/>
+                <w:szCs w:val="24"/>
+              </w:rPr>
+              <w:t xml:space="preserve">: indica da quale project manager viene effettuata una valutazione </w:t>
             </w:r>
           </w:p>
         </w:tc>
@@ -478,7 +674,7 @@
       <w:tr>
         <w:tc>
           <w:tcPr>
-            <w:tcW w:w="3366" w:type="dxa"/>
+            <w:tcW w:w="3828" w:type="dxa"/>
             <w:tcBorders>
               <w:top w:val="single" w:sz="4" w:space="0" w:color="auto"/>
               <w:left w:val="nil"/>
@@ -489,21 +685,22 @@
           </w:tcPr>
           <w:p>
             <w:pPr>
-              <w:rPr>
-                <w:rFonts w:ascii="Avenir Next LT Pro Light" w:hAnsi="Avenir Next LT Pro Light"/>
-              </w:rPr>
-            </w:pPr>
-            <w:r>
-              <w:rPr>
-                <w:rFonts w:ascii="Avenir Next LT Pro Light" w:hAnsi="Avenir Next LT Pro Light"/>
-              </w:rPr>
-              <w:t>Regitrazione</w:t>
+              <w:jc w:val="both"/>
+              <w:rPr>
+                <w:rFonts w:ascii="Avenir Next LT Pro Light" w:hAnsi="Avenir Next LT Pro Light"/>
+              </w:rPr>
+            </w:pPr>
+            <w:r>
+              <w:rPr>
+                <w:rFonts w:ascii="Avenir Next LT Pro Light" w:hAnsi="Avenir Next LT Pro Light"/>
+              </w:rPr>
+              <w:t>Registrazione</w:t>
             </w:r>
           </w:p>
         </w:tc>
         <w:tc>
           <w:tcPr>
-            <w:tcW w:w="3013" w:type="dxa"/>
+            <w:tcW w:w="2882" w:type="dxa"/>
             <w:tcBorders>
               <w:top w:val="single" w:sz="4" w:space="0" w:color="auto"/>
               <w:left w:val="nil"/>
@@ -513,6 +710,7 @@
           </w:tcPr>
           <w:p>
             <w:pPr>
+              <w:jc w:val="both"/>
               <w:rPr>
                 <w:rFonts w:ascii="Avenir Next LT Pro Light" w:hAnsi="Avenir Next LT Pro Light"/>
               </w:rPr>
@@ -533,7 +731,7 @@
         </w:tc>
         <w:tc>
           <w:tcPr>
-            <w:tcW w:w="3259" w:type="dxa"/>
+            <w:tcW w:w="3922" w:type="dxa"/>
             <w:tcBorders>
               <w:top w:val="single" w:sz="4" w:space="0" w:color="auto"/>
               <w:left w:val="nil"/>
@@ -543,6 +741,7 @@
           </w:tcPr>
           <w:p>
             <w:pPr>
+              <w:jc w:val="both"/>
               <w:rPr>
                 <w:rFonts w:ascii="Avenir Next LT Pro Light" w:hAnsi="Avenir Next LT Pro Light"/>
               </w:rPr>
@@ -559,11 +758,36 @@
               <w:rPr>
                 <w:rFonts w:ascii="Avenir Next LT Pro Light" w:hAnsi="Avenir Next LT Pro Light"/>
               </w:rPr>
-              <w:t>ruolo partecipa: indica a quali progetti un impiegato è registrato</w:t>
-            </w:r>
-          </w:p>
-          <w:p>
-            <w:pPr>
+              <w:t xml:space="preserve">ruolo </w:t>
+            </w:r>
+            <w:r>
+              <w:rPr>
+                <w:rFonts w:ascii="Avenir Next LT Pro Light" w:hAnsi="Avenir Next LT Pro Light"/>
+              </w:rPr>
+              <w:t>“</w:t>
+            </w:r>
+            <w:r>
+              <w:rPr>
+                <w:rFonts w:ascii="Avenir Next LT Pro Light" w:hAnsi="Avenir Next LT Pro Light"/>
+              </w:rPr>
+              <w:t>partecipa</w:t>
+            </w:r>
+            <w:r>
+              <w:rPr>
+                <w:rFonts w:ascii="Avenir Next LT Pro Light" w:hAnsi="Avenir Next LT Pro Light"/>
+              </w:rPr>
+              <w:t>”</w:t>
+            </w:r>
+            <w:r>
+              <w:rPr>
+                <w:rFonts w:ascii="Avenir Next LT Pro Light" w:hAnsi="Avenir Next LT Pro Light"/>
+              </w:rPr>
+              <w:t>: indica a quali progetti un impiegato è registrato</w:t>
+            </w:r>
+          </w:p>
+          <w:p>
+            <w:pPr>
+              <w:jc w:val="both"/>
               <w:rPr>
                 <w:rFonts w:ascii="Avenir Next LT Pro Light" w:hAnsi="Avenir Next LT Pro Light"/>
               </w:rPr>
@@ -580,11 +804,36 @@
               <w:rPr>
                 <w:rFonts w:ascii="Avenir Next LT Pro Light" w:hAnsi="Avenir Next LT Pro Light"/>
               </w:rPr>
-              <w:t>ruolo è composto: indica da quali impiegati è composto il progetto</w:t>
-            </w:r>
-          </w:p>
-          <w:p>
-            <w:pPr>
+              <w:t xml:space="preserve">ruolo </w:t>
+            </w:r>
+            <w:r>
+              <w:rPr>
+                <w:rFonts w:ascii="Avenir Next LT Pro Light" w:hAnsi="Avenir Next LT Pro Light"/>
+              </w:rPr>
+              <w:t>“</w:t>
+            </w:r>
+            <w:r>
+              <w:rPr>
+                <w:rFonts w:ascii="Avenir Next LT Pro Light" w:hAnsi="Avenir Next LT Pro Light"/>
+              </w:rPr>
+              <w:t>è composto</w:t>
+            </w:r>
+            <w:r>
+              <w:rPr>
+                <w:rFonts w:ascii="Avenir Next LT Pro Light" w:hAnsi="Avenir Next LT Pro Light"/>
+              </w:rPr>
+              <w:t>”</w:t>
+            </w:r>
+            <w:r>
+              <w:rPr>
+                <w:rFonts w:ascii="Avenir Next LT Pro Light" w:hAnsi="Avenir Next LT Pro Light"/>
+              </w:rPr>
+              <w:t>: indica da quali impiegati è composto il progetto</w:t>
+            </w:r>
+          </w:p>
+          <w:p>
+            <w:pPr>
+              <w:jc w:val="both"/>
               <w:rPr>
                 <w:rFonts w:ascii="Avenir Next LT Pro Light" w:hAnsi="Avenir Next LT Pro Light"/>
               </w:rPr>
@@ -604,7 +853,7 @@
         </w:trPr>
         <w:tc>
           <w:tcPr>
-            <w:tcW w:w="3366" w:type="dxa"/>
+            <w:tcW w:w="3828" w:type="dxa"/>
             <w:tcBorders>
               <w:top w:val="single" w:sz="4" w:space="0" w:color="auto"/>
               <w:left w:val="nil"/>
@@ -615,6 +864,7 @@
           </w:tcPr>
           <w:p>
             <w:pPr>
+              <w:jc w:val="both"/>
               <w:rPr>
                 <w:rFonts w:ascii="Avenir Next LT Pro Light" w:hAnsi="Avenir Next LT Pro Light"/>
               </w:rPr>
@@ -629,7 +879,7 @@
         </w:tc>
         <w:tc>
           <w:tcPr>
-            <w:tcW w:w="3013" w:type="dxa"/>
+            <w:tcW w:w="2882" w:type="dxa"/>
             <w:tcBorders>
               <w:top w:val="single" w:sz="4" w:space="0" w:color="auto"/>
               <w:left w:val="nil"/>
@@ -639,6 +889,7 @@
           </w:tcPr>
           <w:p>
             <w:pPr>
+              <w:jc w:val="both"/>
               <w:rPr>
                 <w:rFonts w:ascii="Avenir Next LT Pro Light" w:hAnsi="Avenir Next LT Pro Light"/>
               </w:rPr>
@@ -653,7 +904,7 @@
         </w:tc>
         <w:tc>
           <w:tcPr>
-            <w:tcW w:w="3259" w:type="dxa"/>
+            <w:tcW w:w="3922" w:type="dxa"/>
             <w:tcBorders>
               <w:top w:val="single" w:sz="4" w:space="0" w:color="auto"/>
               <w:left w:val="nil"/>
@@ -663,6 +914,7 @@
           </w:tcPr>
           <w:p>
             <w:pPr>
+              <w:jc w:val="both"/>
               <w:rPr>
                 <w:rFonts w:ascii="Avenir Next LT Pro Light" w:hAnsi="Avenir Next LT Pro Light"/>
               </w:rPr>
@@ -679,11 +931,36 @@
               <w:rPr>
                 <w:rFonts w:ascii="Avenir Next LT Pro Light" w:hAnsi="Avenir Next LT Pro Light"/>
               </w:rPr>
-              <w:t>ruolo partecipa: esprime a quali riunioni partecipa un impiegato</w:t>
-            </w:r>
-          </w:p>
-          <w:p>
-            <w:pPr>
+              <w:t xml:space="preserve">ruolo </w:t>
+            </w:r>
+            <w:r>
+              <w:rPr>
+                <w:rFonts w:ascii="Avenir Next LT Pro Light" w:hAnsi="Avenir Next LT Pro Light"/>
+              </w:rPr>
+              <w:t>“</w:t>
+            </w:r>
+            <w:r>
+              <w:rPr>
+                <w:rFonts w:ascii="Avenir Next LT Pro Light" w:hAnsi="Avenir Next LT Pro Light"/>
+              </w:rPr>
+              <w:t>partecipa</w:t>
+            </w:r>
+            <w:r>
+              <w:rPr>
+                <w:rFonts w:ascii="Avenir Next LT Pro Light" w:hAnsi="Avenir Next LT Pro Light"/>
+              </w:rPr>
+              <w:t>”</w:t>
+            </w:r>
+            <w:r>
+              <w:rPr>
+                <w:rFonts w:ascii="Avenir Next LT Pro Light" w:hAnsi="Avenir Next LT Pro Light"/>
+              </w:rPr>
+              <w:t>: esprime a quali riunioni partecipa un impiegato</w:t>
+            </w:r>
+          </w:p>
+          <w:p>
+            <w:pPr>
+              <w:jc w:val="both"/>
               <w:rPr>
                 <w:rFonts w:ascii="Avenir Next LT Pro Light" w:hAnsi="Avenir Next LT Pro Light"/>
               </w:rPr>
@@ -711,7 +988,7 @@
         </w:trPr>
         <w:tc>
           <w:tcPr>
-            <w:tcW w:w="3366" w:type="dxa"/>
+            <w:tcW w:w="3828" w:type="dxa"/>
             <w:tcBorders>
               <w:top w:val="single" w:sz="4" w:space="0" w:color="auto"/>
               <w:left w:val="nil"/>
@@ -721,6 +998,7 @@
           </w:tcPr>
           <w:p>
             <w:pPr>
+              <w:jc w:val="both"/>
               <w:rPr>
                 <w:rFonts w:ascii="Avenir Next LT Pro Light" w:hAnsi="Avenir Next LT Pro Light"/>
               </w:rPr>
@@ -735,7 +1013,7 @@
         </w:tc>
         <w:tc>
           <w:tcPr>
-            <w:tcW w:w="3013" w:type="dxa"/>
+            <w:tcW w:w="2882" w:type="dxa"/>
             <w:tcBorders>
               <w:top w:val="single" w:sz="4" w:space="0" w:color="auto"/>
               <w:left w:val="nil"/>
@@ -745,21 +1023,28 @@
           </w:tcPr>
           <w:p>
             <w:pPr>
-              <w:rPr>
-                <w:rFonts w:ascii="Avenir Next LT Pro Light" w:hAnsi="Avenir Next LT Pro Light"/>
-              </w:rPr>
-            </w:pPr>
-            <w:r>
-              <w:rPr>
-                <w:rFonts w:ascii="Avenir Next LT Pro Light" w:hAnsi="Avenir Next LT Pro Light"/>
-              </w:rPr>
-              <w:t>Esprime la gli ambiti in cui viene trattato un pregetto</w:t>
+              <w:jc w:val="both"/>
+              <w:rPr>
+                <w:rFonts w:ascii="Avenir Next LT Pro Light" w:hAnsi="Avenir Next LT Pro Light"/>
+              </w:rPr>
+            </w:pPr>
+            <w:r>
+              <w:rPr>
+                <w:rFonts w:ascii="Avenir Next LT Pro Light" w:hAnsi="Avenir Next LT Pro Light"/>
+              </w:rPr>
+              <w:t xml:space="preserve">Esprime la gli ambiti in cui viene trattato un </w:t>
+            </w:r>
+            <w:r>
+              <w:rPr>
+                <w:rFonts w:ascii="Avenir Next LT Pro Light" w:hAnsi="Avenir Next LT Pro Light"/>
+              </w:rPr>
+              <w:t>progetto</w:t>
             </w:r>
           </w:p>
         </w:tc>
         <w:tc>
           <w:tcPr>
-            <w:tcW w:w="3259" w:type="dxa"/>
+            <w:tcW w:w="3922" w:type="dxa"/>
             <w:tcBorders>
               <w:top w:val="single" w:sz="4" w:space="0" w:color="auto"/>
               <w:left w:val="nil"/>
@@ -769,6 +1054,7 @@
           </w:tcPr>
           <w:p>
             <w:pPr>
+              <w:jc w:val="both"/>
               <w:rPr>
                 <w:rFonts w:ascii="Avenir Next LT Pro Light" w:hAnsi="Avenir Next LT Pro Light"/>
               </w:rPr>
@@ -785,11 +1071,36 @@
               <w:rPr>
                 <w:rFonts w:ascii="Avenir Next LT Pro Light" w:hAnsi="Avenir Next LT Pro Light"/>
               </w:rPr>
-              <w:t>ruolo tratta: esprime a quali ambiti appartiene il progetto</w:t>
-            </w:r>
-          </w:p>
-          <w:p>
-            <w:pPr>
+              <w:t xml:space="preserve">ruolo </w:t>
+            </w:r>
+            <w:r>
+              <w:rPr>
+                <w:rFonts w:ascii="Avenir Next LT Pro Light" w:hAnsi="Avenir Next LT Pro Light"/>
+              </w:rPr>
+              <w:t>“</w:t>
+            </w:r>
+            <w:r>
+              <w:rPr>
+                <w:rFonts w:ascii="Avenir Next LT Pro Light" w:hAnsi="Avenir Next LT Pro Light"/>
+              </w:rPr>
+              <w:t>tratta</w:t>
+            </w:r>
+            <w:r>
+              <w:rPr>
+                <w:rFonts w:ascii="Avenir Next LT Pro Light" w:hAnsi="Avenir Next LT Pro Light"/>
+              </w:rPr>
+              <w:t>”</w:t>
+            </w:r>
+            <w:r>
+              <w:rPr>
+                <w:rFonts w:ascii="Avenir Next LT Pro Light" w:hAnsi="Avenir Next LT Pro Light"/>
+              </w:rPr>
+              <w:t>: esprime a quali ambiti appartiene il progetto</w:t>
+            </w:r>
+          </w:p>
+          <w:p>
+            <w:pPr>
+              <w:jc w:val="both"/>
               <w:rPr>
                 <w:rFonts w:ascii="Avenir Next LT Pro Light" w:hAnsi="Avenir Next LT Pro Light"/>
               </w:rPr>
@@ -817,7 +1128,7 @@
         </w:trPr>
         <w:tc>
           <w:tcPr>
-            <w:tcW w:w="3366" w:type="dxa"/>
+            <w:tcW w:w="3828" w:type="dxa"/>
             <w:tcBorders>
               <w:top w:val="single" w:sz="4" w:space="0" w:color="auto"/>
               <w:left w:val="nil"/>
@@ -827,21 +1138,22 @@
           </w:tcPr>
           <w:p>
             <w:pPr>
-              <w:rPr>
-                <w:rFonts w:ascii="Avenir Next LT Pro Light" w:hAnsi="Avenir Next LT Pro Light"/>
-              </w:rPr>
-            </w:pPr>
-            <w:r>
-              <w:rPr>
-                <w:rFonts w:ascii="Avenir Next LT Pro Light" w:hAnsi="Avenir Next LT Pro Light"/>
-              </w:rPr>
-              <w:t xml:space="preserve">Specializzazione Riunione Fisica   </w:t>
+              <w:jc w:val="both"/>
+              <w:rPr>
+                <w:rFonts w:ascii="Avenir Next LT Pro Light" w:hAnsi="Avenir Next LT Pro Light"/>
+              </w:rPr>
+            </w:pPr>
+            <w:r>
+              <w:rPr>
+                <w:rFonts w:ascii="Avenir Next LT Pro Light" w:hAnsi="Avenir Next LT Pro Light"/>
+              </w:rPr>
+              <w:t xml:space="preserve">SpecializzazioneRiunioneFisica   </w:t>
             </w:r>
           </w:p>
         </w:tc>
         <w:tc>
           <w:tcPr>
-            <w:tcW w:w="3013" w:type="dxa"/>
+            <w:tcW w:w="2882" w:type="dxa"/>
             <w:tcBorders>
               <w:top w:val="single" w:sz="4" w:space="0" w:color="auto"/>
               <w:left w:val="nil"/>
@@ -851,6 +1163,7 @@
           </w:tcPr>
           <w:p>
             <w:pPr>
+              <w:jc w:val="both"/>
               <w:rPr>
                 <w:rFonts w:ascii="Avenir Next LT Pro Light" w:hAnsi="Avenir Next LT Pro Light"/>
               </w:rPr>
@@ -865,7 +1178,7 @@
         </w:tc>
         <w:tc>
           <w:tcPr>
-            <w:tcW w:w="3259" w:type="dxa"/>
+            <w:tcW w:w="3922" w:type="dxa"/>
             <w:tcBorders>
               <w:top w:val="single" w:sz="4" w:space="0" w:color="auto"/>
               <w:left w:val="nil"/>
@@ -875,27 +1188,69 @@
           </w:tcPr>
           <w:p>
             <w:pPr>
-              <w:rPr>
-                <w:rFonts w:ascii="Avenir Next LT Pro Light" w:hAnsi="Avenir Next LT Pro Light"/>
-              </w:rPr>
-            </w:pPr>
-            <w:r>
-              <w:rPr>
-                <w:rFonts w:ascii="Avenir Next LT Pro Light" w:hAnsi="Avenir Next LT Pro Light"/>
-                <w:b/>
-                <w:bCs/>
-              </w:rPr>
-              <w:t>Riunione[0..1]</w:t>
-            </w:r>
-            <w:r>
-              <w:rPr>
-                <w:rFonts w:ascii="Avenir Next LT Pro Light" w:hAnsi="Avenir Next LT Pro Light"/>
-              </w:rPr>
-              <w:t xml:space="preserve"> ruolo può essere: indica che una riunione può essere una riunione fisica tenuta in un luogo fisico</w:t>
-            </w:r>
-          </w:p>
-          <w:p>
-            <w:pPr>
+              <w:jc w:val="both"/>
+              <w:rPr>
+                <w:rFonts w:ascii="Avenir Next LT Pro Light" w:hAnsi="Avenir Next LT Pro Light"/>
+              </w:rPr>
+            </w:pPr>
+            <w:r>
+              <w:rPr>
+                <w:rFonts w:ascii="Avenir Next LT Pro Light" w:hAnsi="Avenir Next LT Pro Light"/>
+                <w:b/>
+                <w:bCs/>
+              </w:rPr>
+              <w:t>Riunione[0</w:t>
+            </w:r>
+            <w:r>
+              <w:rPr>
+                <w:rFonts w:ascii="Avenir Next LT Pro Light" w:hAnsi="Avenir Next LT Pro Light"/>
+                <w:b/>
+                <w:bCs/>
+              </w:rPr>
+              <w:t>…</w:t>
+            </w:r>
+            <w:r>
+              <w:rPr>
+                <w:rFonts w:ascii="Avenir Next LT Pro Light" w:hAnsi="Avenir Next LT Pro Light"/>
+                <w:b/>
+                <w:bCs/>
+              </w:rPr>
+              <w:t>1]</w:t>
+            </w:r>
+            <w:r>
+              <w:rPr>
+                <w:rFonts w:ascii="Avenir Next LT Pro Light" w:hAnsi="Avenir Next LT Pro Light"/>
+              </w:rPr>
+              <w:t xml:space="preserve"> ruolo </w:t>
+            </w:r>
+            <w:r>
+              <w:rPr>
+                <w:rFonts w:ascii="Avenir Next LT Pro Light" w:hAnsi="Avenir Next LT Pro Light"/>
+              </w:rPr>
+              <w:t>“</w:t>
+            </w:r>
+            <w:r>
+              <w:rPr>
+                <w:rFonts w:ascii="Avenir Next LT Pro Light" w:hAnsi="Avenir Next LT Pro Light"/>
+              </w:rPr>
+              <w:t>può essere</w:t>
+            </w:r>
+            <w:r>
+              <w:rPr>
+                <w:rFonts w:ascii="Avenir Next LT Pro Light" w:hAnsi="Avenir Next LT Pro Light"/>
+              </w:rPr>
+              <w:t>”</w:t>
+            </w:r>
+            <w:r>
+              <w:rPr>
+                <w:rFonts w:ascii="Avenir Next LT Pro Light" w:hAnsi="Avenir Next LT Pro Light"/>
+              </w:rPr>
+              <w:t>: indica che una riunione può essere una riunione fisica tenuta in un luogo fisico</w:t>
+            </w:r>
+          </w:p>
+          <w:p>
+            <w:pPr>
+              <w:jc w:val="both"/>
               <w:rPr>
                 <w:rFonts w:ascii="Avenir Next LT Pro Light" w:hAnsi="Avenir Next LT Pro Light"/>
               </w:rPr>
@@ -912,7 +1267,31 @@
               <w:rPr>
                 <w:rFonts w:ascii="Avenir Next LT Pro Light" w:hAnsi="Avenir Next LT Pro Light"/>
               </w:rPr>
-              <w:t>ruolo è: indica che ad ogni riunione fisica deve corrispondere una riunione</w:t>
+              <w:t xml:space="preserve">ruolo </w:t>
+            </w:r>
+            <w:r>
+              <w:rPr>
+                <w:rFonts w:ascii="Avenir Next LT Pro Light" w:hAnsi="Avenir Next LT Pro Light"/>
+              </w:rPr>
+              <w:t>“</w:t>
+            </w:r>
+            <w:r>
+              <w:rPr>
+                <w:rFonts w:ascii="Avenir Next LT Pro Light" w:hAnsi="Avenir Next LT Pro Light"/>
+              </w:rPr>
+              <w:t>è</w:t>
+            </w:r>
+            <w:r>
+              <w:rPr>
+                <w:rFonts w:ascii="Avenir Next LT Pro Light" w:hAnsi="Avenir Next LT Pro Light"/>
+              </w:rPr>
+              <w:t>”</w:t>
+            </w:r>
+            <w:r>
+              <w:rPr>
+                <w:rFonts w:ascii="Avenir Next LT Pro Light" w:hAnsi="Avenir Next LT Pro Light"/>
+              </w:rPr>
+              <w:t>: indica che ad ogni riunione fisica deve corrispondere una riunione</w:t>
             </w:r>
           </w:p>
         </w:tc>
@@ -923,7 +1302,7 @@
         </w:trPr>
         <w:tc>
           <w:tcPr>
-            <w:tcW w:w="3366" w:type="dxa"/>
+            <w:tcW w:w="3828" w:type="dxa"/>
             <w:tcBorders>
               <w:top w:val="single" w:sz="4" w:space="0" w:color="auto"/>
               <w:left w:val="nil"/>
@@ -933,21 +1312,34 @@
           </w:tcPr>
           <w:p>
             <w:pPr>
-              <w:rPr>
-                <w:rFonts w:ascii="Avenir Next LT Pro Light" w:hAnsi="Avenir Next LT Pro Light"/>
-              </w:rPr>
-            </w:pPr>
-            <w:r>
-              <w:rPr>
-                <w:rFonts w:ascii="Avenir Next LT Pro Light" w:hAnsi="Avenir Next LT Pro Light"/>
-              </w:rPr>
-              <w:t>Specializzazione Riunione Telematica</w:t>
+              <w:jc w:val="both"/>
+              <w:rPr>
+                <w:rFonts w:ascii="Avenir Next LT Pro Light" w:hAnsi="Avenir Next LT Pro Light"/>
+              </w:rPr>
+            </w:pPr>
+            <w:r>
+              <w:rPr>
+                <w:rFonts w:ascii="Avenir Next LT Pro Light" w:hAnsi="Avenir Next LT Pro Light"/>
+              </w:rPr>
+              <w:t>SpecializzazioneRiunioneTele</w:t>
+            </w:r>
+            <w:r>
+              <w:rPr>
+                <w:rFonts w:ascii="Avenir Next LT Pro Light" w:hAnsi="Avenir Next LT Pro Light"/>
+              </w:rPr>
+              <w:t>m</w:t>
+            </w:r>
+            <w:r>
+              <w:rPr>
+                <w:rFonts w:ascii="Avenir Next LT Pro Light" w:hAnsi="Avenir Next LT Pro Light"/>
+              </w:rPr>
+              <w:t>atica</w:t>
             </w:r>
           </w:p>
         </w:tc>
         <w:tc>
           <w:tcPr>
-            <w:tcW w:w="3013" w:type="dxa"/>
+            <w:tcW w:w="2882" w:type="dxa"/>
             <w:tcBorders>
               <w:top w:val="single" w:sz="4" w:space="0" w:color="auto"/>
               <w:left w:val="nil"/>
@@ -957,6 +1349,7 @@
           </w:tcPr>
           <w:p>
             <w:pPr>
+              <w:jc w:val="both"/>
               <w:rPr>
                 <w:rFonts w:ascii="Avenir Next LT Pro Light" w:hAnsi="Avenir Next LT Pro Light"/>
               </w:rPr>
@@ -971,7 +1364,7 @@
         </w:tc>
         <w:tc>
           <w:tcPr>
-            <w:tcW w:w="3259" w:type="dxa"/>
+            <w:tcW w:w="3922" w:type="dxa"/>
             <w:tcBorders>
               <w:top w:val="single" w:sz="4" w:space="0" w:color="auto"/>
               <w:left w:val="nil"/>
@@ -981,23 +1374,64 @@
           </w:tcPr>
           <w:p>
             <w:pPr>
-              <w:rPr>
-                <w:rFonts w:ascii="Avenir Next LT Pro Light" w:hAnsi="Avenir Next LT Pro Light"/>
-              </w:rPr>
-            </w:pPr>
-            <w:r>
-              <w:rPr>
-                <w:rFonts w:ascii="Avenir Next LT Pro Light" w:hAnsi="Avenir Next LT Pro Light"/>
-                <w:b/>
-                <w:bCs/>
-              </w:rPr>
-              <w:t xml:space="preserve">Riunione[0..1] </w:t>
-            </w:r>
-            <w:r>
-              <w:rPr>
-                <w:rFonts w:ascii="Avenir Next LT Pro Light" w:hAnsi="Avenir Next LT Pro Light"/>
-              </w:rPr>
-              <w:t xml:space="preserve"> ruolo può essere: indica che una riunione </w:t>
+              <w:jc w:val="both"/>
+              <w:rPr>
+                <w:rFonts w:ascii="Avenir Next LT Pro Light" w:hAnsi="Avenir Next LT Pro Light"/>
+              </w:rPr>
+            </w:pPr>
+            <w:r>
+              <w:rPr>
+                <w:rFonts w:ascii="Avenir Next LT Pro Light" w:hAnsi="Avenir Next LT Pro Light"/>
+                <w:b/>
+                <w:bCs/>
+              </w:rPr>
+              <w:t>Riunione[0</w:t>
+            </w:r>
+            <w:r>
+              <w:rPr>
+                <w:rFonts w:ascii="Avenir Next LT Pro Light" w:hAnsi="Avenir Next LT Pro Light"/>
+                <w:b/>
+                <w:bCs/>
+              </w:rPr>
+              <w:t>…</w:t>
+            </w:r>
+            <w:r>
+              <w:rPr>
+                <w:rFonts w:ascii="Avenir Next LT Pro Light" w:hAnsi="Avenir Next LT Pro Light"/>
+                <w:b/>
+                <w:bCs/>
+              </w:rPr>
+              <w:t xml:space="preserve">1] </w:t>
+            </w:r>
+            <w:r>
+              <w:rPr>
+                <w:rFonts w:ascii="Avenir Next LT Pro Light" w:hAnsi="Avenir Next LT Pro Light"/>
+              </w:rPr>
+              <w:t xml:space="preserve"> ruolo </w:t>
+            </w:r>
+            <w:r>
+              <w:rPr>
+                <w:rFonts w:ascii="Avenir Next LT Pro Light" w:hAnsi="Avenir Next LT Pro Light"/>
+              </w:rPr>
+              <w:t>“</w:t>
+            </w:r>
+            <w:r>
+              <w:rPr>
+                <w:rFonts w:ascii="Avenir Next LT Pro Light" w:hAnsi="Avenir Next LT Pro Light"/>
+              </w:rPr>
+              <w:t>può essere</w:t>
+            </w:r>
+            <w:r>
+              <w:rPr>
+                <w:rFonts w:ascii="Avenir Next LT Pro Light" w:hAnsi="Avenir Next LT Pro Light"/>
+              </w:rPr>
+              <w:t>”</w:t>
+            </w:r>
+            <w:r>
+              <w:rPr>
+                <w:rFonts w:ascii="Avenir Next LT Pro Light" w:hAnsi="Avenir Next LT Pro Light"/>
+              </w:rPr>
+              <w:t xml:space="preserve">: indica che una riunione </w:t>
             </w:r>
             <w:r>
               <w:rPr>
@@ -1008,6 +1442,7 @@
           </w:p>
           <w:p>
             <w:pPr>
+              <w:jc w:val="both"/>
               <w:rPr>
                 <w:rFonts w:ascii="Avenir Next LT Pro Light" w:hAnsi="Avenir Next LT Pro Light"/>
               </w:rPr>
@@ -1024,14 +1459,31 @@
               <w:rPr>
                 <w:rFonts w:ascii="Avenir Next LT Pro Light" w:hAnsi="Avenir Next LT Pro Light"/>
               </w:rPr>
-              <w:t xml:space="preserve">ruolo è: indica che ogni riunione </w:t>
-            </w:r>
-            <w:r>
-              <w:rPr>
-                <w:rFonts w:ascii="Avenir Next LT Pro Light" w:hAnsi="Avenir Next LT Pro Light"/>
-              </w:rPr>
-              <w:lastRenderedPageBreak/>
-              <w:t>telematica è anche una riunione generale</w:t>
+              <w:t xml:space="preserve">ruolo </w:t>
+            </w:r>
+            <w:r>
+              <w:rPr>
+                <w:rFonts w:ascii="Avenir Next LT Pro Light" w:hAnsi="Avenir Next LT Pro Light"/>
+              </w:rPr>
+              <w:t>“</w:t>
+            </w:r>
+            <w:r>
+              <w:rPr>
+                <w:rFonts w:ascii="Avenir Next LT Pro Light" w:hAnsi="Avenir Next LT Pro Light"/>
+              </w:rPr>
+              <w:t>è</w:t>
+            </w:r>
+            <w:r>
+              <w:rPr>
+                <w:rFonts w:ascii="Avenir Next LT Pro Light" w:hAnsi="Avenir Next LT Pro Light"/>
+              </w:rPr>
+              <w:t>”</w:t>
+            </w:r>
+            <w:r>
+              <w:rPr>
+                <w:rFonts w:ascii="Avenir Next LT Pro Light" w:hAnsi="Avenir Next LT Pro Light"/>
+              </w:rPr>
+              <w:t>: indica che ogni riunione telematica è anche una riunione generale</w:t>
             </w:r>
           </w:p>
         </w:tc>
@@ -1048,7 +1500,7 @@
     </w:p>
     <w:sectPr>
       <w:pgSz w:w="11906" w:h="16838"/>
-      <w:pgMar w:top="1417" w:right="1134" w:bottom="1134" w:left="1134" w:header="708" w:footer="708" w:gutter="0"/>
+      <w:pgMar w:top="567" w:right="567" w:bottom="567" w:left="567" w:header="708" w:footer="708" w:gutter="0"/>
       <w:cols w:space="708"/>
       <w:docGrid w:linePitch="360"/>
     </w:sectPr>

</xml_diff>